<commit_message>
Generacion de carta automatica
</commit_message>
<xml_diff>
--- a/doc/carta.docx
+++ b/doc/carta.docx
@@ -134,7 +134,19 @@
         <w:rPr>
           <w:rFonts w:ascii="Arial" w:hAnsi="Arial" w:cs="Arial"/>
         </w:rPr>
-        <w:t xml:space="preserve">undefined</w:t>
+        <w:t xml:space="preserve">M. EN GTI LAURA RODRIGUEZ MAYA</w:t>
+      </w:r>
+      <w:r>
+        <w:rPr>
+          <w:rFonts w:ascii="Arial" w:hAnsi="Arial" w:cs="Arial"/>
+        </w:rPr>
+        <w:t/>
+      </w:r>
+      <w:r>
+        <w:rPr>
+          <w:rFonts w:ascii="Arial" w:hAnsi="Arial" w:cs="Arial"/>
+        </w:rPr>
+        <w:t/>
       </w:r>
       <w:r>
         <w:rPr>
@@ -155,7 +167,7 @@
           <w:b/>
           <w:bCs/>
         </w:rPr>
-        <w:t xml:space="preserve">EDUARDO SALATIEL URIBE JARAMILLO </w:t>
+        <w:t xml:space="preserve">HARRY POTTER SANCHEZ </w:t>
       </w:r>
       <w:r>
         <w:rPr>
@@ -166,8 +178,10 @@
       <w:r>
         <w:rPr>
           <w:rFonts w:ascii="Arial" w:hAnsi="Arial" w:cs="Arial"/>
-        </w:rPr>
-        <w:t xml:space="preserve">163107289</w:t>
+          <w:b/>
+          <w:bCs/>
+        </w:rPr>
+        <w:t xml:space="preserve">163107200</w:t>
       </w:r>
       <w:r>
         <w:rPr>
@@ -181,7 +195,7 @@
           <w:b/>
           <w:bCs/>
         </w:rPr>
-        <w:t xml:space="preserve">INGENIERIA EN SISTEMAS COMPUTACIONALES</w:t>
+        <w:t xml:space="preserve">INGENIERIA EN MECATRONICA</w:t>
       </w:r>
       <w:r>
         <w:rPr>
@@ -208,7 +222,19 @@
           <w:rFonts w:ascii="Arial" w:hAnsi="Arial" w:cs="Arial"/>
         </w:rPr>
         <w:br/>
-        <w:t xml:space="preserve">complementarias, durante el periodo escolar 2018-2 con un valor curricular de </w:t>
+        <w:t xml:space="preserve">complementarias, durante el periodo escolar </w:t>
+      </w:r>
+      <w:r>
+        <w:rPr>
+          <w:rFonts w:ascii="Arial" w:hAnsi="Arial" w:cs="Arial"/>
+        </w:rPr>
+        <w:t xml:space="preserve">17-2</w:t>
+      </w:r>
+      <w:r>
+        <w:rPr>
+          <w:rFonts w:ascii="Arial" w:hAnsi="Arial" w:cs="Arial"/>
+        </w:rPr>
+        <w:t xml:space="preserve"> con un valor curricular de </w:t>
       </w:r>
       <w:r>
         <w:rPr>
@@ -344,7 +370,21 @@
               <w:jc w:val="both"/>
             </w:pPr>
             <w:r>
-              <w:t>1.Banda de Guerra</w:t>
+              <w:t/>
+            </w:r>
+            <w:r>
+              <w:t xml:space="preserve">1.</w:t>
+            </w:r>
+            <w:r>
+              <w:t xml:space="preserve"> </w:t>
+            </w:r>
+            <w:proofErr w:type="gramStart"/>
+            <w:r>
+              <w:t xml:space="preserve">Banda de Guerra</w:t>
+            </w:r>
+            <w:proofErr w:type="gramEnd"/>
+            <w:r>
+              <w:t/>
             </w:r>
           </w:p>
         </w:tc>
@@ -357,7 +397,7 @@
               <w:jc w:val="center"/>
             </w:pPr>
             <w:r>
-              <w:t>16-2</w:t>
+              <w:t xml:space="preserve">16-2</w:t>
             </w:r>
           </w:p>
         </w:tc>
@@ -370,7 +410,15 @@
               <w:jc w:val="center"/>
             </w:pPr>
             <w:r>
-              <w:t>1</w:t>
+              <w:t xml:space="preserve">2</w:t>
+            </w:r>
+            <w:proofErr w:type="spellStart"/>
+            <w:r>
+              <w:t/>
+            </w:r>
+            <w:proofErr w:type="spellEnd"/>
+            <w:r>
+              <w:t xml:space="preserve"> </w:t>
             </w:r>
           </w:p>
         </w:tc>
@@ -385,7 +433,30 @@
               <w:jc w:val="both"/>
             </w:pPr>
             <w:r>
-              <w:t>2. Derechos del Consumidor</w:t>
+              <w:t/>
+            </w:r>
+            <w:r>
+              <w:t/>
+            </w:r>
+            <w:r>
+              <w:t/>
+            </w:r>
+            <w:r>
+              <w:t xml:space="preserve">2</w:t>
+            </w:r>
+            <w:r>
+              <w:t xml:space="preserve">.</w:t>
+            </w:r>
+            <w:r>
+              <w:t xml:space="preserve"> </w:t>
+            </w:r>
+            <w:proofErr w:type="gramStart"/>
+            <w:r>
+              <w:t xml:space="preserve">Escolta</w:t>
+            </w:r>
+            <w:proofErr w:type="gramEnd"/>
+            <w:r>
+              <w:t/>
             </w:r>
           </w:p>
         </w:tc>
@@ -398,7 +469,7 @@
               <w:jc w:val="center"/>
             </w:pPr>
             <w:r>
-              <w:t>18-1</w:t>
+              <w:t xml:space="preserve">17-1</w:t>
             </w:r>
           </w:p>
         </w:tc>
@@ -411,7 +482,21 @@
               <w:jc w:val="center"/>
             </w:pPr>
             <w:r>
-              <w:t>1</w:t>
+              <w:t xml:space="preserve">2</w:t>
+            </w:r>
+            <w:proofErr w:type="spellStart"/>
+            <w:r>
+              <w:t/>
+            </w:r>
+            <w:proofErr w:type="spellEnd"/>
+            <w:r>
+              <w:t xml:space="preserve"> </w:t>
+            </w:r>
+            <w:r>
+              <w:t/>
+            </w:r>
+            <w:r>
+              <w:t/>
             </w:r>
           </w:p>
         </w:tc>
@@ -426,7 +511,30 @@
               <w:jc w:val="both"/>
             </w:pPr>
             <w:r>
-              <w:t>3. Salsa</w:t>
+              <w:t/>
+            </w:r>
+            <w:r>
+              <w:t/>
+            </w:r>
+            <w:r>
+              <w:t/>
+            </w:r>
+            <w:r>
+              <w:t xml:space="preserve">3</w:t>
+            </w:r>
+            <w:r>
+              <w:t xml:space="preserve">.</w:t>
+            </w:r>
+            <w:r>
+              <w:t xml:space="preserve"> </w:t>
+            </w:r>
+            <w:proofErr w:type="gramStart"/>
+            <w:r>
+              <w:t xml:space="preserve">Basquetbol</w:t>
+            </w:r>
+            <w:proofErr w:type="gramEnd"/>
+            <w:r>
+              <w:t/>
             </w:r>
           </w:p>
         </w:tc>
@@ -439,7 +547,7 @@
               <w:jc w:val="center"/>
             </w:pPr>
             <w:r>
-              <w:t>18-1</w:t>
+              <w:t xml:space="preserve">17-2</w:t>
             </w:r>
           </w:p>
         </w:tc>
@@ -452,89 +560,21 @@
               <w:jc w:val="center"/>
             </w:pPr>
             <w:r>
-              <w:t>1</w:t>
-            </w:r>
-          </w:p>
-        </w:tc>
-      </w:tr>
-      <w:tr>
-        <w:tc>
-          <w:tcPr>
-            <w:tcW w:w="5240" w:type="dxa"/>
-          </w:tcPr>
-          <w:p>
-            <w:pPr>
-              <w:jc w:val="both"/>
-            </w:pPr>
-            <w:r>
-              <w:t>4. Curso El internet de las cosas 1</w:t>
-            </w:r>
-          </w:p>
-        </w:tc>
-        <w:tc>
-          <w:tcPr>
-            <w:tcW w:w="1985" w:type="dxa"/>
-          </w:tcPr>
-          <w:p>
-            <w:pPr>
-              <w:jc w:val="center"/>
-            </w:pPr>
-            <w:r>
-              <w:t>18-1</w:t>
-            </w:r>
-          </w:p>
-        </w:tc>
-        <w:tc>
-          <w:tcPr>
-            <w:tcW w:w="1603" w:type="dxa"/>
-          </w:tcPr>
-          <w:p>
-            <w:pPr>
-              <w:jc w:val="center"/>
-            </w:pPr>
-            <w:r>
-              <w:t>1</w:t>
-            </w:r>
-          </w:p>
-        </w:tc>
-      </w:tr>
-      <w:tr>
-        <w:tc>
-          <w:tcPr>
-            <w:tcW w:w="5240" w:type="dxa"/>
-          </w:tcPr>
-          <w:p>
-            <w:pPr>
-              <w:jc w:val="both"/>
-            </w:pPr>
-            <w:r>
-              <w:t>5. MOOC</w:t>
-            </w:r>
-          </w:p>
-        </w:tc>
-        <w:tc>
-          <w:tcPr>
-            <w:tcW w:w="1985" w:type="dxa"/>
-          </w:tcPr>
-          <w:p>
-            <w:pPr>
-              <w:jc w:val="center"/>
-            </w:pPr>
-            <w:r>
-              <w:t>18-2</w:t>
-            </w:r>
-          </w:p>
-        </w:tc>
-        <w:tc>
-          <w:tcPr>
-            <w:tcW w:w="1603" w:type="dxa"/>
-          </w:tcPr>
-          <w:p>
-            <w:pPr>
-              <w:jc w:val="center"/>
-            </w:pPr>
-            <w:r>
-              <w:t>1</w:t>
+              <w:t xml:space="preserve">1</w:t>
+            </w:r>
+            <w:proofErr w:type="spellStart"/>
+            <w:r>
+              <w:t/>
+            </w:r>
+            <w:proofErr w:type="spellEnd"/>
+            <w:r>
+              <w:t xml:space="preserve"> </w:t>
+            </w:r>
+            <w:r>
+              <w:t/>
+            </w:r>
+            <w:r>
+              <w:t/>
             </w:r>
           </w:p>
         </w:tc>
@@ -562,7 +602,21 @@
         <w:rPr>
           <w:rFonts w:ascii="Arial" w:hAnsi="Arial" w:cs="Arial"/>
         </w:rPr>
-        <w:t xml:space="preserve">08</w:t>
+        <w:t xml:space="preserve">10</w:t>
+      </w:r>
+      <w:proofErr w:type="spellStart"/>
+      <w:r>
+        <w:rPr>
+          <w:rFonts w:ascii="Arial" w:hAnsi="Arial" w:cs="Arial"/>
+        </w:rPr>
+        <w:t/>
+      </w:r>
+      <w:proofErr w:type="spellEnd"/>
+      <w:r>
+        <w:rPr>
+          <w:rFonts w:ascii="Arial" w:hAnsi="Arial" w:cs="Arial"/>
+        </w:rPr>
+        <w:t/>
       </w:r>
       <w:r>
         <w:rPr>
@@ -746,7 +800,27 @@
           <w:sz w:val="20"/>
           <w:szCs w:val="20"/>
         </w:rPr>
-        <w:t xml:space="preserve">undefined</w:t>
+        <w:t xml:space="preserve">M. EN GTI LAURA RODRIGUEZ MAYA</w:t>
+      </w:r>
+      <w:r>
+        <w:rPr>
+          <w:rFonts w:ascii="Arial" w:hAnsi="Arial" w:cs="Arial"/>
+          <w:b/>
+          <w:bCs/>
+          <w:sz w:val="20"/>
+          <w:szCs w:val="20"/>
+        </w:rPr>
+        <w:t/>
+      </w:r>
+      <w:r>
+        <w:rPr>
+          <w:rFonts w:ascii="Arial" w:hAnsi="Arial" w:cs="Arial"/>
+          <w:b/>
+          <w:bCs/>
+          <w:sz w:val="20"/>
+          <w:szCs w:val="20"/>
+        </w:rPr>
+        <w:t/>
       </w:r>
     </w:p>
     <w:p>
@@ -853,7 +927,7 @@
           <w:sz w:val="20"/>
           <w:szCs w:val="20"/>
         </w:rPr>
-        <w:t xml:space="preserve">undefined</w:t>
+        <w:t xml:space="preserve">M. EN TIC. ROCÍO MARIBEL RANGEL GARCÍA</w:t>
       </w:r>
     </w:p>
     <w:p>
@@ -972,16 +1046,29 @@
           <w:szCs w:val="20"/>
         </w:rPr>
       </w:pPr>
-      <w:r>
-        <w:rPr>
-          <w:rFonts w:ascii="Arial" w:hAnsi="Arial" w:cs="Arial"/>
-          <w:b/>
-          <w:bCs/>
-          <w:sz w:val="20"/>
-          <w:szCs w:val="20"/>
-        </w:rPr>
-        <w:t xml:space="preserve">c.c.p. </w:t>
-      </w:r>
+      <w:proofErr w:type="spellStart"/>
+      <w:r>
+        <w:rPr>
+          <w:rFonts w:ascii="Arial" w:hAnsi="Arial" w:cs="Arial"/>
+          <w:b/>
+          <w:bCs/>
+          <w:sz w:val="20"/>
+          <w:szCs w:val="20"/>
+        </w:rPr>
+        <w:t>c.c.p</w:t>
+      </w:r>
+      <w:proofErr w:type="spellEnd"/>
+      <w:r>
+        <w:rPr>
+          <w:rFonts w:ascii="Arial" w:hAnsi="Arial" w:cs="Arial"/>
+          <w:b/>
+          <w:bCs/>
+          <w:sz w:val="20"/>
+          <w:szCs w:val="20"/>
+        </w:rPr>
+        <w:t xml:space="preserve">. </w:t>
+      </w:r>
+      <w:proofErr w:type="gramStart"/>
       <w:r>
         <w:rPr>
           <w:rFonts w:ascii="Arial" w:hAnsi="Arial" w:cs="Arial"/>
@@ -992,6 +1079,7 @@
         </w:rPr>
         <w:t>Jefe</w:t>
       </w:r>
+      <w:proofErr w:type="gramEnd"/>
       <w:r>
         <w:rPr>
           <w:rFonts w:ascii="Arial" w:hAnsi="Arial" w:cs="Arial"/>

</xml_diff>

<commit_message>
Version lista para produccion
</commit_message>
<xml_diff>
--- a/doc/carta.docx
+++ b/doc/carta.docx
@@ -62,7 +62,7 @@
           <w:b/>
           <w:bCs/>
         </w:rPr>
-        <w:t>LIC. JOEL ARMANDO PRIETO OLIVARES</w:t>
+        <w:t xml:space="preserve">LIC. JOEL ARMANDO PRIETO OLIVARES</w:t>
       </w:r>
     </w:p>
     <w:p>
@@ -167,7 +167,7 @@
           <w:b/>
           <w:bCs/>
         </w:rPr>
-        <w:t xml:space="preserve">HARRY POTTER SANCHEZ </w:t>
+        <w:t xml:space="preserve">EDUARDO SALATIEL URIBE JARAMILLO </w:t>
       </w:r>
       <w:r>
         <w:rPr>
@@ -181,7 +181,7 @@
           <w:b/>
           <w:bCs/>
         </w:rPr>
-        <w:t xml:space="preserve">163107200</w:t>
+        <w:t xml:space="preserve">163107289</w:t>
       </w:r>
       <w:r>
         <w:rPr>
@@ -195,7 +195,7 @@
           <w:b/>
           <w:bCs/>
         </w:rPr>
-        <w:t xml:space="preserve">INGENIERIA EN MECATRONICA</w:t>
+        <w:t xml:space="preserve">INGENIERIA EN SISTEMAS COMPUTACIONALES</w:t>
       </w:r>
       <w:r>
         <w:rPr>
@@ -228,7 +228,7 @@
         <w:rPr>
           <w:rFonts w:ascii="Arial" w:hAnsi="Arial" w:cs="Arial"/>
         </w:rPr>
-        <w:t xml:space="preserve">17-2</w:t>
+        <w:t xml:space="preserve">16-2</w:t>
       </w:r>
       <w:r>
         <w:rPr>
@@ -378,13 +378,8 @@
             <w:r>
               <w:t xml:space="preserve"> </w:t>
             </w:r>
-            <w:proofErr w:type="gramStart"/>
-            <w:r>
-              <w:t xml:space="preserve">Banda de Guerra</w:t>
-            </w:r>
-            <w:proofErr w:type="gramEnd"/>
-            <w:r>
-              <w:t/>
+            <w:r>
+              <w:t xml:space="preserve">Salsa</w:t>
             </w:r>
           </w:p>
         </w:tc>
@@ -410,15 +405,7 @@
               <w:jc w:val="center"/>
             </w:pPr>
             <w:r>
-              <w:t xml:space="preserve">2</w:t>
-            </w:r>
-            <w:proofErr w:type="spellStart"/>
-            <w:r>
-              <w:t/>
-            </w:r>
-            <w:proofErr w:type="spellEnd"/>
-            <w:r>
-              <w:t xml:space="preserve"> </w:t>
+              <w:t xml:space="preserve">1 </w:t>
             </w:r>
           </w:p>
         </w:tc>
@@ -436,27 +423,10 @@
               <w:t/>
             </w:r>
             <w:r>
-              <w:t/>
-            </w:r>
-            <w:r>
-              <w:t/>
-            </w:r>
-            <w:r>
               <w:t xml:space="preserve">2</w:t>
             </w:r>
             <w:r>
-              <w:t xml:space="preserve">.</w:t>
-            </w:r>
-            <w:r>
-              <w:t xml:space="preserve"> </w:t>
-            </w:r>
-            <w:proofErr w:type="gramStart"/>
-            <w:r>
-              <w:t xml:space="preserve">Escolta</w:t>
-            </w:r>
-            <w:proofErr w:type="gramEnd"/>
-            <w:r>
-              <w:t/>
+              <w:t xml:space="preserve">. Baile Moderno</w:t>
             </w:r>
           </w:p>
         </w:tc>
@@ -469,7 +439,7 @@
               <w:jc w:val="center"/>
             </w:pPr>
             <w:r>
-              <w:t xml:space="preserve">17-1</w:t>
+              <w:t xml:space="preserve">16-2</w:t>
             </w:r>
           </w:p>
         </w:tc>
@@ -482,21 +452,7 @@
               <w:jc w:val="center"/>
             </w:pPr>
             <w:r>
-              <w:t xml:space="preserve">2</w:t>
-            </w:r>
-            <w:proofErr w:type="spellStart"/>
-            <w:r>
-              <w:t/>
-            </w:r>
-            <w:proofErr w:type="spellEnd"/>
-            <w:r>
-              <w:t xml:space="preserve"> </w:t>
-            </w:r>
-            <w:r>
-              <w:t/>
-            </w:r>
-            <w:r>
-              <w:t/>
+              <w:t xml:space="preserve">1 </w:t>
             </w:r>
           </w:p>
         </w:tc>
@@ -514,27 +470,10 @@
               <w:t/>
             </w:r>
             <w:r>
-              <w:t/>
-            </w:r>
-            <w:r>
-              <w:t/>
-            </w:r>
-            <w:r>
               <w:t xml:space="preserve">3</w:t>
             </w:r>
             <w:r>
-              <w:t xml:space="preserve">.</w:t>
-            </w:r>
-            <w:r>
-              <w:t xml:space="preserve"> </w:t>
-            </w:r>
-            <w:proofErr w:type="gramStart"/>
-            <w:r>
-              <w:t xml:space="preserve">Basquetbol</w:t>
-            </w:r>
-            <w:proofErr w:type="gramEnd"/>
-            <w:r>
-              <w:t/>
+              <w:t xml:space="preserve">. Apreciacion Musical</w:t>
             </w:r>
           </w:p>
         </w:tc>
@@ -547,7 +486,7 @@
               <w:jc w:val="center"/>
             </w:pPr>
             <w:r>
-              <w:t xml:space="preserve">17-2</w:t>
+              <w:t xml:space="preserve">16-2</w:t>
             </w:r>
           </w:p>
         </w:tc>
@@ -560,21 +499,101 @@
               <w:jc w:val="center"/>
             </w:pPr>
             <w:r>
-              <w:t xml:space="preserve">1</w:t>
-            </w:r>
-            <w:proofErr w:type="spellStart"/>
+              <w:t xml:space="preserve">1 </w:t>
+            </w:r>
+          </w:p>
+        </w:tc>
+      </w:tr>
+      <w:tr>
+        <w:tc>
+          <w:tcPr>
+            <w:tcW w:w="5240" w:type="dxa"/>
+          </w:tcPr>
+          <w:p>
+            <w:pPr>
+              <w:jc w:val="both"/>
+            </w:pPr>
             <w:r>
               <w:t/>
             </w:r>
-            <w:proofErr w:type="spellEnd"/>
-            <w:r>
-              <w:t xml:space="preserve"> </w:t>
-            </w:r>
+            <w:r>
+              <w:t xml:space="preserve">4</w:t>
+            </w:r>
+            <w:r>
+              <w:t xml:space="preserve">. Futbol</w:t>
+            </w:r>
+          </w:p>
+        </w:tc>
+        <w:tc>
+          <w:tcPr>
+            <w:tcW w:w="1985" w:type="dxa"/>
+          </w:tcPr>
+          <w:p>
+            <w:pPr>
+              <w:jc w:val="center"/>
+            </w:pPr>
+            <w:r>
+              <w:t xml:space="preserve">16-2</w:t>
+            </w:r>
+          </w:p>
+        </w:tc>
+        <w:tc>
+          <w:tcPr>
+            <w:tcW w:w="1603" w:type="dxa"/>
+          </w:tcPr>
+          <w:p>
+            <w:pPr>
+              <w:jc w:val="center"/>
+            </w:pPr>
+            <w:r>
+              <w:t xml:space="preserve">1 </w:t>
+            </w:r>
+          </w:p>
+        </w:tc>
+      </w:tr>
+      <w:tr>
+        <w:tc>
+          <w:tcPr>
+            <w:tcW w:w="5240" w:type="dxa"/>
+          </w:tcPr>
+          <w:p>
+            <w:pPr>
+              <w:jc w:val="both"/>
+            </w:pPr>
             <w:r>
               <w:t/>
             </w:r>
             <w:r>
-              <w:t/>
+              <w:t xml:space="preserve">5</w:t>
+            </w:r>
+            <w:r>
+              <w:t xml:space="preserve">. Tochito</w:t>
+            </w:r>
+          </w:p>
+        </w:tc>
+        <w:tc>
+          <w:tcPr>
+            <w:tcW w:w="1985" w:type="dxa"/>
+          </w:tcPr>
+          <w:p>
+            <w:pPr>
+              <w:jc w:val="center"/>
+            </w:pPr>
+            <w:r>
+              <w:t xml:space="preserve">16-2</w:t>
+            </w:r>
+          </w:p>
+        </w:tc>
+        <w:tc>
+          <w:tcPr>
+            <w:tcW w:w="1603" w:type="dxa"/>
+          </w:tcPr>
+          <w:p>
+            <w:pPr>
+              <w:jc w:val="center"/>
+            </w:pPr>
+            <w:r>
+              <w:t xml:space="preserve">1 </w:t>
             </w:r>
           </w:p>
         </w:tc>
@@ -602,21 +621,7 @@
         <w:rPr>
           <w:rFonts w:ascii="Arial" w:hAnsi="Arial" w:cs="Arial"/>
         </w:rPr>
-        <w:t xml:space="preserve">10</w:t>
-      </w:r>
-      <w:proofErr w:type="spellStart"/>
-      <w:r>
-        <w:rPr>
-          <w:rFonts w:ascii="Arial" w:hAnsi="Arial" w:cs="Arial"/>
-        </w:rPr>
-        <w:t/>
-      </w:r>
-      <w:proofErr w:type="spellEnd"/>
-      <w:r>
-        <w:rPr>
-          <w:rFonts w:ascii="Arial" w:hAnsi="Arial" w:cs="Arial"/>
-        </w:rPr>
-        <w:t/>
+        <w:t xml:space="preserve">29</w:t>
       </w:r>
       <w:r>
         <w:rPr>
@@ -1046,29 +1051,16 @@
           <w:szCs w:val="20"/>
         </w:rPr>
       </w:pPr>
-      <w:proofErr w:type="spellStart"/>
-      <w:r>
-        <w:rPr>
-          <w:rFonts w:ascii="Arial" w:hAnsi="Arial" w:cs="Arial"/>
-          <w:b/>
-          <w:bCs/>
-          <w:sz w:val="20"/>
-          <w:szCs w:val="20"/>
-        </w:rPr>
-        <w:t>c.c.p</w:t>
-      </w:r>
-      <w:proofErr w:type="spellEnd"/>
-      <w:r>
-        <w:rPr>
-          <w:rFonts w:ascii="Arial" w:hAnsi="Arial" w:cs="Arial"/>
-          <w:b/>
-          <w:bCs/>
-          <w:sz w:val="20"/>
-          <w:szCs w:val="20"/>
-        </w:rPr>
-        <w:t xml:space="preserve">. </w:t>
-      </w:r>
-      <w:proofErr w:type="gramStart"/>
+      <w:r>
+        <w:rPr>
+          <w:rFonts w:ascii="Arial" w:hAnsi="Arial" w:cs="Arial"/>
+          <w:b/>
+          <w:bCs/>
+          <w:sz w:val="20"/>
+          <w:szCs w:val="20"/>
+        </w:rPr>
+        <w:t xml:space="preserve">c.c.p. </w:t>
+      </w:r>
       <w:r>
         <w:rPr>
           <w:rFonts w:ascii="Arial" w:hAnsi="Arial" w:cs="Arial"/>
@@ -1079,7 +1071,6 @@
         </w:rPr>
         <w:t>Jefe</w:t>
       </w:r>
-      <w:proofErr w:type="gramEnd"/>
       <w:r>
         <w:rPr>
           <w:rFonts w:ascii="Arial" w:hAnsi="Arial" w:cs="Arial"/>

</xml_diff>

<commit_message>
carta parcial y correo de actualizacion
</commit_message>
<xml_diff>
--- a/doc/carta.docx
+++ b/doc/carta.docx
@@ -7,14 +7,14 @@
       <w:pPr>
         <w:jc w:val="center"/>
         <w:rPr>
-          <w:rFonts w:ascii="Arial" w:hAnsi="Arial" w:cs="Arial"/>
-          <w:b/>
-          <w:bCs/>
-        </w:rPr>
-      </w:pPr>
-      <w:r>
-        <w:rPr>
-          <w:rFonts w:ascii="Arial" w:hAnsi="Arial" w:cs="Arial"/>
+          <w:rFonts w:cs="Arial"/>
+          <w:b/>
+          <w:bCs/>
+        </w:rPr>
+      </w:pPr>
+      <w:r>
+        <w:rPr>
+          <w:rFonts w:cs="Arial"/>
           <w:b/>
           <w:bCs/>
         </w:rPr>
@@ -25,14 +25,14 @@
       <w:pPr>
         <w:jc w:val="center"/>
         <w:rPr>
-          <w:rFonts w:ascii="Arial" w:hAnsi="Arial" w:cs="Arial"/>
-          <w:b/>
-          <w:bCs/>
-        </w:rPr>
-      </w:pPr>
-      <w:r>
-        <w:rPr>
-          <w:rFonts w:ascii="Arial" w:hAnsi="Arial" w:cs="Arial"/>
+          <w:rFonts w:cs="Arial"/>
+          <w:b/>
+          <w:bCs/>
+        </w:rPr>
+      </w:pPr>
+      <w:r>
+        <w:rPr>
+          <w:rFonts w:cs="Arial"/>
           <w:b/>
           <w:bCs/>
         </w:rPr>
@@ -43,7 +43,7 @@
       <w:pPr>
         <w:jc w:val="center"/>
         <w:rPr>
-          <w:rFonts w:ascii="Arial" w:hAnsi="Arial" w:cs="Arial"/>
+          <w:rFonts w:cs="Arial"/>
         </w:rPr>
       </w:pPr>
     </w:p>
@@ -51,14 +51,14 @@
       <w:pPr>
         <w:jc w:val="both"/>
         <w:rPr>
-          <w:rFonts w:ascii="Arial" w:hAnsi="Arial" w:cs="Arial"/>
-          <w:b/>
-          <w:bCs/>
-        </w:rPr>
-      </w:pPr>
-      <w:r>
-        <w:rPr>
-          <w:rFonts w:ascii="Arial" w:hAnsi="Arial" w:cs="Arial"/>
+          <w:rFonts w:cs="Arial"/>
+          <w:b/>
+          <w:bCs/>
+        </w:rPr>
+      </w:pPr>
+      <w:r>
+        <w:rPr>
+          <w:rFonts w:cs="Arial"/>
           <w:b/>
           <w:bCs/>
         </w:rPr>
@@ -67,7 +67,7 @@
       <w:proofErr w:type="spellStart"/>
       <w:r>
         <w:rPr>
-          <w:rFonts w:ascii="Arial" w:hAnsi="Arial" w:cs="Arial"/>
+          <w:rFonts w:cs="Arial"/>
           <w:b/>
           <w:bCs/>
         </w:rPr>
@@ -76,7 +76,7 @@
       <w:proofErr w:type="spellEnd"/>
       <w:r>
         <w:rPr>
-          <w:rFonts w:ascii="Arial" w:hAnsi="Arial" w:cs="Arial"/>
+          <w:rFonts w:cs="Arial"/>
           <w:b/>
           <w:bCs/>
         </w:rPr>
@@ -87,32 +87,40 @@
       <w:pPr>
         <w:jc w:val="both"/>
         <w:rPr>
-          <w:rFonts w:ascii="Arial" w:hAnsi="Arial" w:cs="Arial"/>
-          <w:b/>
-          <w:bCs/>
-        </w:rPr>
-      </w:pPr>
-      <w:r>
-        <w:rPr>
-          <w:rFonts w:ascii="Arial" w:hAnsi="Arial" w:cs="Arial"/>
-          <w:b/>
-          <w:bCs/>
-        </w:rPr>
-        <w:t>ENCARGADO DEL DEPARTAMENTO DE SERVICIOS ESCOLARES</w:t>
+          <w:rFonts w:cs="Arial"/>
+          <w:b/>
+          <w:bCs/>
+        </w:rPr>
+      </w:pPr>
+      <w:r>
+        <w:rPr>
+          <w:rFonts w:cs="Arial"/>
+          <w:b/>
+          <w:bCs/>
+        </w:rPr>
+        <w:t>JEFE</w:t>
+      </w:r>
+      <w:r>
+        <w:rPr>
+          <w:rFonts w:cs="Arial"/>
+          <w:b/>
+          <w:bCs/>
+        </w:rPr>
+        <w:t xml:space="preserve"> DEL DEPARTAMENTO DE SERVICIOS ESCOLARES</w:t>
       </w:r>
     </w:p>
     <w:p>
       <w:pPr>
         <w:jc w:val="both"/>
         <w:rPr>
-          <w:rFonts w:ascii="Arial" w:hAnsi="Arial" w:cs="Arial"/>
-          <w:b/>
-          <w:bCs/>
-        </w:rPr>
-      </w:pPr>
-      <w:r>
-        <w:rPr>
-          <w:rFonts w:ascii="Arial" w:hAnsi="Arial" w:cs="Arial"/>
+          <w:rFonts w:cs="Arial"/>
+          <w:b/>
+          <w:bCs/>
+        </w:rPr>
+      </w:pPr>
+      <w:r>
+        <w:rPr>
+          <w:rFonts w:cs="Arial"/>
           <w:b/>
           <w:bCs/>
         </w:rPr>
@@ -123,7 +131,7 @@
       <w:pPr>
         <w:jc w:val="both"/>
         <w:rPr>
-          <w:rFonts w:ascii="Arial" w:hAnsi="Arial" w:cs="Arial"/>
+          <w:rFonts w:cs="Arial"/>
         </w:rPr>
       </w:pPr>
     </w:p>
@@ -131,7 +139,7 @@
       <w:pPr>
         <w:jc w:val="both"/>
         <w:rPr>
-          <w:rFonts w:ascii="Arial" w:hAnsi="Arial" w:cs="Arial"/>
+          <w:rFonts w:cs="Arial"/>
         </w:rPr>
       </w:pPr>
     </w:p>
@@ -139,49 +147,49 @@
       <w:pPr>
         <w:jc w:val="both"/>
         <w:rPr>
-          <w:rFonts w:ascii="Arial" w:hAnsi="Arial" w:cs="Arial"/>
-        </w:rPr>
-      </w:pPr>
-      <w:r>
-        <w:rPr>
-          <w:rFonts w:ascii="Arial" w:hAnsi="Arial" w:cs="Arial"/>
+          <w:rFonts w:cs="Arial"/>
+        </w:rPr>
+      </w:pPr>
+      <w:r>
+        <w:rPr>
+          <w:rFonts w:cs="Arial"/>
         </w:rPr>
         <w:t xml:space="preserve">El que suscribe </w:t>
       </w:r>
       <w:r>
         <w:rPr>
-          <w:rFonts w:ascii="Arial" w:hAnsi="Arial" w:cs="Arial"/>
+          <w:rFonts w:cs="Arial"/>
         </w:rPr>
         <w:t xml:space="preserve">M. EN GTI LAURA RODRIGUEZ MAYA</w:t>
       </w:r>
       <w:r>
         <w:rPr>
-          <w:rFonts w:ascii="Arial" w:hAnsi="Arial" w:cs="Arial"/>
+          <w:rFonts w:cs="Arial"/>
         </w:rPr>
         <w:t/>
       </w:r>
       <w:r>
         <w:rPr>
-          <w:rFonts w:ascii="Arial" w:hAnsi="Arial" w:cs="Arial"/>
+          <w:rFonts w:cs="Arial"/>
         </w:rPr>
         <w:t/>
       </w:r>
       <w:r>
         <w:rPr>
-          <w:rFonts w:ascii="Arial" w:hAnsi="Arial" w:cs="Arial"/>
+          <w:rFonts w:cs="Arial"/>
         </w:rPr>
         <w:t xml:space="preserve"> por este medio se permite</w:t>
       </w:r>
       <w:r>
         <w:rPr>
-          <w:rFonts w:ascii="Arial" w:hAnsi="Arial" w:cs="Arial"/>
+          <w:rFonts w:cs="Arial"/>
         </w:rPr>
         <w:br/>
         <w:t xml:space="preserve">hacer de su conocimiento que el estudiante </w:t>
       </w:r>
       <w:r>
         <w:rPr>
-          <w:rFonts w:ascii="Arial" w:hAnsi="Arial" w:cs="Arial"/>
+          <w:rFonts w:cs="Arial"/>
           <w:b/>
           <w:bCs/>
         </w:rPr>
@@ -189,13 +197,13 @@
       </w:r>
       <w:r>
         <w:rPr>
-          <w:rFonts w:ascii="Arial" w:hAnsi="Arial" w:cs="Arial"/>
+          <w:rFonts w:cs="Arial"/>
         </w:rPr>
         <w:t xml:space="preserve">con numero de control </w:t>
       </w:r>
       <w:r>
         <w:rPr>
-          <w:rFonts w:ascii="Arial" w:hAnsi="Arial" w:cs="Arial"/>
+          <w:rFonts w:cs="Arial"/>
           <w:b/>
           <w:bCs/>
         </w:rPr>
@@ -203,13 +211,13 @@
       </w:r>
       <w:r>
         <w:rPr>
-          <w:rFonts w:ascii="Arial" w:hAnsi="Arial" w:cs="Arial"/>
+          <w:rFonts w:cs="Arial"/>
         </w:rPr>
         <w:t xml:space="preserve"> de la carrera de </w:t>
       </w:r>
       <w:r>
         <w:rPr>
-          <w:rFonts w:ascii="Arial" w:hAnsi="Arial" w:cs="Arial"/>
+          <w:rFonts w:cs="Arial"/>
           <w:b/>
           <w:bCs/>
         </w:rPr>
@@ -217,13 +225,13 @@
       </w:r>
       <w:r>
         <w:rPr>
-          <w:rFonts w:ascii="Arial" w:hAnsi="Arial" w:cs="Arial"/>
+          <w:rFonts w:cs="Arial"/>
         </w:rPr>
         <w:t xml:space="preserve"> ha </w:t>
       </w:r>
       <w:r>
         <w:rPr>
-          <w:rFonts w:ascii="Arial" w:hAnsi="Arial" w:cs="Arial"/>
+          <w:rFonts w:cs="Arial"/>
           <w:b/>
           <w:bCs/>
         </w:rPr>
@@ -231,41 +239,79 @@
       </w:r>
       <w:r>
         <w:rPr>
-          <w:rFonts w:ascii="Arial" w:hAnsi="Arial" w:cs="Arial"/>
+          <w:rFonts w:cs="Arial"/>
         </w:rPr>
         <w:t xml:space="preserve"> las actividades</w:t>
       </w:r>
       <w:r>
         <w:rPr>
-          <w:rFonts w:ascii="Arial" w:hAnsi="Arial" w:cs="Arial"/>
+          <w:rFonts w:cs="Arial"/>
         </w:rPr>
         <w:br/>
         <w:t xml:space="preserve">complementarias, durante el periodo escolar </w:t>
       </w:r>
       <w:r>
         <w:rPr>
-          <w:rFonts w:ascii="Arial" w:hAnsi="Arial" w:cs="Arial"/>
-        </w:rPr>
-        <w:t xml:space="preserve">20-1</w:t>
-      </w:r>
-      <w:r>
-        <w:rPr>
-          <w:rFonts w:ascii="Arial" w:hAnsi="Arial" w:cs="Arial"/>
+          <w:rFonts w:cs="Arial"/>
+        </w:rPr>
+        <w:t xml:space="preserve">20-2</w:t>
+      </w:r>
+      <w:r>
+        <w:rPr>
+          <w:rFonts w:cs="Arial"/>
         </w:rPr>
         <w:t xml:space="preserve"> con un valor curricular de </w:t>
       </w:r>
       <w:r>
         <w:rPr>
-          <w:rFonts w:ascii="Arial" w:hAnsi="Arial" w:cs="Arial"/>
+          <w:rFonts w:cs="Arial"/>
           <w:b/>
           <w:bCs/>
           <w:u w:val="single"/>
         </w:rPr>
-        <w:t>5</w:t>
-      </w:r>
-      <w:r>
-        <w:rPr>
-          <w:rFonts w:ascii="Arial" w:hAnsi="Arial" w:cs="Arial"/>
+        <w:t xml:space="preserve">6</w:t>
+      </w:r>
+      <w:proofErr w:type="spellStart"/>
+      <w:r>
+        <w:rPr>
+          <w:rFonts w:cs="Arial"/>
+          <w:b/>
+          <w:bCs/>
+          <w:u w:val="single"/>
+        </w:rPr>
+        <w:t/>
+      </w:r>
+      <w:r>
+        <w:rPr>
+          <w:rFonts w:cs="Arial"/>
+          <w:b/>
+          <w:bCs/>
+          <w:u w:val="single"/>
+        </w:rPr>
+        <w:t/>
+      </w:r>
+      <w:r>
+        <w:rPr>
+          <w:rFonts w:cs="Arial"/>
+          <w:b/>
+          <w:bCs/>
+          <w:u w:val="single"/>
+        </w:rPr>
+        <w:t/>
+      </w:r>
+      <w:proofErr w:type="spellEnd"/>
+      <w:r>
+        <w:rPr>
+          <w:rFonts w:cs="Arial"/>
+          <w:b/>
+          <w:bCs/>
+          <w:u w:val="single"/>
+        </w:rPr>
+        <w:t/>
+      </w:r>
+      <w:r>
+        <w:rPr>
+          <w:rFonts w:cs="Arial"/>
         </w:rPr>
         <w:t xml:space="preserve"> créditos. Siendo las actividades presentadas las siguientes:</w:t>
       </w:r>
@@ -273,6 +319,9 @@
     <w:p>
       <w:pPr>
         <w:jc w:val="both"/>
+        <w:rPr>
+          <w:u w:val="single"/>
+        </w:rPr>
       </w:pPr>
     </w:p>
     <w:tbl>
@@ -397,7 +446,7 @@
               <w:t xml:space="preserve"> </w:t>
             </w:r>
             <w:r>
-              <w:t xml:space="preserve">Salsa</w:t>
+              <w:t xml:space="preserve">Pin Pong</w:t>
             </w:r>
           </w:p>
         </w:tc>
@@ -410,7 +459,7 @@
               <w:jc w:val="center"/>
             </w:pPr>
             <w:r>
-              <w:t xml:space="preserve">16-1</w:t>
+              <w:t xml:space="preserve">16-2</w:t>
             </w:r>
           </w:p>
         </w:tc>
@@ -452,7 +501,7 @@
               <w:t xml:space="preserve">2</w:t>
             </w:r>
             <w:r>
-              <w:t xml:space="preserve">. Ajedrez</w:t>
+              <w:t xml:space="preserve">. Teatro</w:t>
             </w:r>
           </w:p>
         </w:tc>
@@ -465,7 +514,7 @@
               <w:jc w:val="center"/>
             </w:pPr>
             <w:r>
-              <w:t xml:space="preserve">20-1</w:t>
+              <w:t xml:space="preserve">17-1</w:t>
             </w:r>
           </w:p>
         </w:tc>
@@ -478,7 +527,7 @@
               <w:jc w:val="center"/>
             </w:pPr>
             <w:r>
-              <w:t xml:space="preserve">1</w:t>
+              <w:t xml:space="preserve">2</w:t>
             </w:r>
             <w:proofErr w:type="spellStart"/>
             <w:r>
@@ -507,7 +556,7 @@
               <w:t xml:space="preserve">3</w:t>
             </w:r>
             <w:r>
-              <w:t xml:space="preserve">. Mambo</w:t>
+              <w:t xml:space="preserve">. Taller de Lectura</w:t>
             </w:r>
           </w:p>
         </w:tc>
@@ -520,7 +569,7 @@
               <w:jc w:val="center"/>
             </w:pPr>
             <w:r>
-              <w:t xml:space="preserve">16-2</w:t>
+              <w:t xml:space="preserve">18-1</w:t>
             </w:r>
           </w:p>
         </w:tc>
@@ -533,7 +582,7 @@
               <w:jc w:val="center"/>
             </w:pPr>
             <w:r>
-              <w:t xml:space="preserve">2</w:t>
+              <w:t xml:space="preserve">1</w:t>
             </w:r>
             <w:proofErr w:type="spellStart"/>
             <w:r>
@@ -562,7 +611,7 @@
               <w:t xml:space="preserve">4</w:t>
             </w:r>
             <w:r>
-              <w:t xml:space="preserve">. Pin Pong</w:t>
+              <w:t xml:space="preserve">. Baile Moderno</w:t>
             </w:r>
           </w:p>
         </w:tc>
@@ -601,6 +650,61 @@
           </w:p>
         </w:tc>
       </w:tr>
+      <w:tr>
+        <w:tc>
+          <w:tcPr>
+            <w:tcW w:w="5240" w:type="dxa"/>
+          </w:tcPr>
+          <w:p>
+            <w:pPr>
+              <w:jc w:val="both"/>
+            </w:pPr>
+            <w:r>
+              <w:t/>
+            </w:r>
+            <w:r>
+              <w:t xml:space="preserve">5</w:t>
+            </w:r>
+            <w:r>
+              <w:t xml:space="preserve">. Regueton</w:t>
+            </w:r>
+          </w:p>
+        </w:tc>
+        <w:tc>
+          <w:tcPr>
+            <w:tcW w:w="1985" w:type="dxa"/>
+          </w:tcPr>
+          <w:p>
+            <w:pPr>
+              <w:jc w:val="center"/>
+            </w:pPr>
+            <w:r>
+              <w:t xml:space="preserve">20-2</w:t>
+            </w:r>
+          </w:p>
+        </w:tc>
+        <w:tc>
+          <w:tcPr>
+            <w:tcW w:w="1603" w:type="dxa"/>
+          </w:tcPr>
+          <w:p>
+            <w:pPr>
+              <w:jc w:val="center"/>
+            </w:pPr>
+            <w:r>
+              <w:t xml:space="preserve">1</w:t>
+            </w:r>
+            <w:proofErr w:type="spellStart"/>
+            <w:r>
+              <w:t/>
+            </w:r>
+            <w:proofErr w:type="spellEnd"/>
+            <w:r>
+              <w:t xml:space="preserve"> </w:t>
+            </w:r>
+          </w:p>
+        </w:tc>
+      </w:tr>
     </w:tbl>
     <w:p>
       <w:pPr>
@@ -611,56 +715,56 @@
       <w:pPr>
         <w:jc w:val="both"/>
         <w:rPr>
-          <w:rFonts w:ascii="Arial" w:hAnsi="Arial" w:cs="Arial"/>
-        </w:rPr>
-      </w:pPr>
-      <w:r>
-        <w:rPr>
-          <w:rFonts w:ascii="Arial" w:hAnsi="Arial" w:cs="Arial"/>
+          <w:rFonts w:cs="Arial"/>
+        </w:rPr>
+      </w:pPr>
+      <w:r>
+        <w:rPr>
+          <w:rFonts w:cs="Arial"/>
         </w:rPr>
         <w:t xml:space="preserve">Se extiende la presente en Cuautitlán Izcalli a los </w:t>
       </w:r>
       <w:r>
         <w:rPr>
-          <w:rFonts w:ascii="Arial" w:hAnsi="Arial" w:cs="Arial"/>
-        </w:rPr>
-        <w:t xml:space="preserve">21</w:t>
+          <w:rFonts w:cs="Arial"/>
+        </w:rPr>
+        <w:t xml:space="preserve">23</w:t>
       </w:r>
       <w:proofErr w:type="spellStart"/>
       <w:r>
         <w:rPr>
-          <w:rFonts w:ascii="Arial" w:hAnsi="Arial" w:cs="Arial"/>
+          <w:rFonts w:cs="Arial"/>
         </w:rPr>
         <w:t/>
       </w:r>
       <w:proofErr w:type="spellEnd"/>
       <w:r>
         <w:rPr>
-          <w:rFonts w:ascii="Arial" w:hAnsi="Arial" w:cs="Arial"/>
+          <w:rFonts w:cs="Arial"/>
         </w:rPr>
         <w:t/>
       </w:r>
       <w:r>
         <w:rPr>
-          <w:rFonts w:ascii="Arial" w:hAnsi="Arial" w:cs="Arial"/>
+          <w:rFonts w:cs="Arial"/>
         </w:rPr>
         <w:t xml:space="preserve"> días de </w:t>
       </w:r>
       <w:r>
         <w:rPr>
-          <w:rFonts w:ascii="Arial" w:hAnsi="Arial" w:cs="Arial"/>
-        </w:rPr>
-        <w:t xml:space="preserve">Enero</w:t>
-      </w:r>
-      <w:r>
-        <w:rPr>
-          <w:rFonts w:ascii="Arial" w:hAnsi="Arial" w:cs="Arial"/>
+          <w:rFonts w:cs="Arial"/>
+        </w:rPr>
+        <w:t xml:space="preserve">Febrero</w:t>
+      </w:r>
+      <w:r>
+        <w:rPr>
+          <w:rFonts w:cs="Arial"/>
         </w:rPr>
         <w:t xml:space="preserve"> del </w:t>
       </w:r>
       <w:r>
         <w:rPr>
-          <w:rFonts w:ascii="Arial" w:hAnsi="Arial" w:cs="Arial"/>
+          <w:rFonts w:cs="Arial"/>
         </w:rPr>
         <w:t xml:space="preserve">2021</w:t>
       </w:r>
@@ -669,7 +773,7 @@
       <w:pPr>
         <w:jc w:val="both"/>
         <w:rPr>
-          <w:rFonts w:ascii="Arial" w:hAnsi="Arial" w:cs="Arial"/>
+          <w:rFonts w:cs="Arial"/>
         </w:rPr>
       </w:pPr>
     </w:p>
@@ -677,14 +781,14 @@
       <w:pPr>
         <w:jc w:val="center"/>
         <w:rPr>
-          <w:rFonts w:ascii="Arial" w:hAnsi="Arial" w:cs="Arial"/>
-          <w:b/>
-          <w:bCs/>
-        </w:rPr>
-      </w:pPr>
-      <w:r>
-        <w:rPr>
-          <w:rFonts w:ascii="Arial" w:hAnsi="Arial" w:cs="Arial"/>
+          <w:rFonts w:cs="Arial"/>
+          <w:b/>
+          <w:bCs/>
+        </w:rPr>
+      </w:pPr>
+      <w:r>
+        <w:rPr>
+          <w:rFonts w:cs="Arial"/>
           <w:b/>
           <w:bCs/>
         </w:rPr>
@@ -695,7 +799,7 @@
       <w:pPr>
         <w:jc w:val="center"/>
         <w:rPr>
-          <w:rFonts w:ascii="Arial" w:hAnsi="Arial" w:cs="Arial"/>
+          <w:rFonts w:cs="Arial"/>
           <w:b/>
           <w:bCs/>
         </w:rPr>
@@ -705,7 +809,7 @@
       <w:pPr>
         <w:jc w:val="center"/>
         <w:rPr>
-          <w:rFonts w:ascii="Arial" w:hAnsi="Arial" w:cs="Arial"/>
+          <w:rFonts w:cs="Arial"/>
           <w:b/>
           <w:bCs/>
         </w:rPr>
@@ -715,7 +819,7 @@
       <w:pPr>
         <w:jc w:val="center"/>
         <w:rPr>
-          <w:rFonts w:ascii="Arial" w:hAnsi="Arial" w:cs="Arial"/>
+          <w:rFonts w:cs="Arial"/>
           <w:b/>
           <w:bCs/>
         </w:rPr>
@@ -725,7 +829,7 @@
       <w:pPr>
         <w:jc w:val="center"/>
         <w:rPr>
-          <w:rFonts w:ascii="Arial" w:hAnsi="Arial" w:cs="Arial"/>
+          <w:rFonts w:cs="Arial"/>
           <w:b/>
           <w:bCs/>
         </w:rPr>
@@ -735,7 +839,7 @@
       <w:pPr>
         <w:jc w:val="center"/>
         <w:rPr>
-          <w:rFonts w:ascii="Arial" w:hAnsi="Arial" w:cs="Arial"/>
+          <w:rFonts w:cs="Arial"/>
           <w:b/>
           <w:bCs/>
         </w:rPr>
@@ -745,48 +849,38 @@
       <w:pPr>
         <w:jc w:val="center"/>
         <w:rPr>
-          <w:rFonts w:ascii="Arial" w:hAnsi="Arial" w:cs="Arial"/>
-          <w:b/>
-          <w:bCs/>
-        </w:rPr>
-      </w:pPr>
-    </w:p>
-    <w:p>
-      <w:pPr>
-        <w:jc w:val="center"/>
-        <w:rPr>
-          <w:rFonts w:ascii="Arial" w:hAnsi="Arial" w:cs="Arial"/>
-          <w:b/>
-          <w:bCs/>
-        </w:rPr>
-      </w:pPr>
-    </w:p>
-    <w:p>
-      <w:pPr>
-        <w:rPr>
-          <w:rFonts w:ascii="Arial" w:hAnsi="Arial" w:cs="Arial"/>
-          <w:b/>
-          <w:bCs/>
-          <w:sz w:val="20"/>
-          <w:szCs w:val="20"/>
-        </w:rPr>
-      </w:pPr>
-    </w:p>
-    <w:p>
-      <w:pPr>
-        <w:rPr>
-          <w:rFonts w:ascii="Arial" w:hAnsi="Arial" w:cs="Arial"/>
-          <w:b/>
-          <w:bCs/>
-          <w:sz w:val="20"/>
-          <w:szCs w:val="20"/>
-        </w:rPr>
-      </w:pPr>
-    </w:p>
-    <w:p>
-      <w:pPr>
-        <w:rPr>
-          <w:rFonts w:ascii="Arial" w:hAnsi="Arial" w:cs="Arial"/>
+          <w:rFonts w:cs="Arial"/>
+          <w:b/>
+          <w:bCs/>
+        </w:rPr>
+      </w:pPr>
+    </w:p>
+    <w:p>
+      <w:pPr>
+        <w:rPr>
+          <w:rFonts w:cs="Arial"/>
+          <w:b/>
+          <w:bCs/>
+          <w:sz w:val="20"/>
+          <w:szCs w:val="20"/>
+        </w:rPr>
+      </w:pPr>
+    </w:p>
+    <w:p>
+      <w:pPr>
+        <w:rPr>
+          <w:rFonts w:cs="Arial"/>
+          <w:b/>
+          <w:bCs/>
+          <w:sz w:val="20"/>
+          <w:szCs w:val="20"/>
+        </w:rPr>
+      </w:pPr>
+    </w:p>
+    <w:p>
+      <w:pPr>
+        <w:rPr>
+          <w:rFonts w:cs="Arial"/>
           <w:b/>
           <w:bCs/>
           <w:sz w:val="20"/>
@@ -807,16 +901,16 @@
       <w:pPr>
         <w:jc w:val="center"/>
         <w:rPr>
-          <w:rFonts w:ascii="Arial" w:hAnsi="Arial" w:cs="Arial"/>
-          <w:b/>
-          <w:bCs/>
-          <w:sz w:val="20"/>
-          <w:szCs w:val="20"/>
-        </w:rPr>
-      </w:pPr>
-      <w:r>
-        <w:rPr>
-          <w:rFonts w:ascii="Arial" w:hAnsi="Arial" w:cs="Arial"/>
+          <w:rFonts w:cs="Arial"/>
+          <w:b/>
+          <w:bCs/>
+          <w:sz w:val="20"/>
+          <w:szCs w:val="20"/>
+        </w:rPr>
+      </w:pPr>
+      <w:r>
+        <w:rPr>
+          <w:rFonts w:cs="Arial"/>
           <w:b/>
           <w:bCs/>
           <w:sz w:val="20"/>
@@ -826,7 +920,7 @@
       </w:r>
       <w:r>
         <w:rPr>
-          <w:rFonts w:ascii="Arial" w:hAnsi="Arial" w:cs="Arial"/>
+          <w:rFonts w:cs="Arial"/>
           <w:b/>
           <w:bCs/>
           <w:sz w:val="20"/>
@@ -836,7 +930,7 @@
       </w:r>
       <w:r>
         <w:rPr>
-          <w:rFonts w:ascii="Arial" w:hAnsi="Arial" w:cs="Arial"/>
+          <w:rFonts w:cs="Arial"/>
           <w:b/>
           <w:bCs/>
           <w:sz w:val="20"/>
@@ -848,16 +942,16 @@
     <w:p>
       <w:pPr>
         <w:rPr>
-          <w:rFonts w:ascii="Arial" w:hAnsi="Arial" w:cs="Arial"/>
-          <w:b/>
-          <w:bCs/>
-          <w:sz w:val="20"/>
-          <w:szCs w:val="20"/>
-        </w:rPr>
-      </w:pPr>
-      <w:r>
-        <w:rPr>
-          <w:rFonts w:ascii="Arial" w:hAnsi="Arial" w:cs="Arial"/>
+          <w:rFonts w:cs="Arial"/>
+          <w:b/>
+          <w:bCs/>
+          <w:sz w:val="20"/>
+          <w:szCs w:val="20"/>
+        </w:rPr>
+      </w:pPr>
+      <w:r>
+        <w:rPr>
+          <w:rFonts w:cs="Arial"/>
           <w:b/>
           <w:bCs/>
           <w:sz w:val="20"/>
@@ -870,16 +964,16 @@
       <w:pPr>
         <w:jc w:val="center"/>
         <w:rPr>
-          <w:rFonts w:ascii="Arial" w:hAnsi="Arial" w:cs="Arial"/>
-          <w:b/>
-          <w:bCs/>
-          <w:sz w:val="20"/>
-          <w:szCs w:val="20"/>
-        </w:rPr>
-      </w:pPr>
-      <w:r>
-        <w:rPr>
-          <w:rFonts w:ascii="Arial" w:hAnsi="Arial" w:cs="Arial"/>
+          <w:rFonts w:cs="Arial"/>
+          <w:b/>
+          <w:bCs/>
+          <w:sz w:val="20"/>
+          <w:szCs w:val="20"/>
+        </w:rPr>
+      </w:pPr>
+      <w:r>
+        <w:rPr>
+          <w:rFonts w:cs="Arial"/>
           <w:b/>
           <w:bCs/>
           <w:sz w:val="20"/>
@@ -889,7 +983,7 @@
       </w:r>
       <w:r>
         <w:rPr>
-          <w:rFonts w:ascii="Arial" w:hAnsi="Arial" w:cs="Arial"/>
+          <w:rFonts w:cs="Arial"/>
           <w:b/>
           <w:bCs/>
           <w:sz w:val="20"/>
@@ -899,7 +993,7 @@
       </w:r>
       <w:r>
         <w:rPr>
-          <w:rFonts w:ascii="Arial" w:hAnsi="Arial" w:cs="Arial"/>
+          <w:rFonts w:cs="Arial"/>
           <w:b/>
           <w:bCs/>
           <w:sz w:val="20"/>
@@ -912,16 +1006,16 @@
       <w:pPr>
         <w:jc w:val="center"/>
         <w:rPr>
-          <w:rFonts w:ascii="Arial" w:hAnsi="Arial" w:cs="Arial"/>
-          <w:b/>
-          <w:bCs/>
-          <w:sz w:val="20"/>
-          <w:szCs w:val="20"/>
-        </w:rPr>
-      </w:pPr>
-      <w:r>
-        <w:rPr>
-          <w:rFonts w:ascii="Arial" w:hAnsi="Arial" w:cs="Arial"/>
+          <w:rFonts w:cs="Arial"/>
+          <w:b/>
+          <w:bCs/>
+          <w:sz w:val="20"/>
+          <w:szCs w:val="20"/>
+        </w:rPr>
+      </w:pPr>
+      <w:r>
+        <w:rPr>
+          <w:rFonts w:cs="Arial"/>
           <w:b/>
           <w:bCs/>
           <w:sz w:val="20"/>
@@ -934,16 +1028,16 @@
       <w:pPr>
         <w:jc w:val="center"/>
         <w:rPr>
-          <w:rFonts w:ascii="Arial" w:hAnsi="Arial" w:cs="Arial"/>
-          <w:b/>
-          <w:bCs/>
-          <w:sz w:val="20"/>
-          <w:szCs w:val="20"/>
-        </w:rPr>
-      </w:pPr>
-      <w:r>
-        <w:rPr>
-          <w:rFonts w:ascii="Arial" w:hAnsi="Arial" w:cs="Arial"/>
+          <w:rFonts w:cs="Arial"/>
+          <w:b/>
+          <w:bCs/>
+          <w:sz w:val="20"/>
+          <w:szCs w:val="20"/>
+        </w:rPr>
+      </w:pPr>
+      <w:r>
+        <w:rPr>
+          <w:rFonts w:cs="Arial"/>
           <w:b/>
           <w:bCs/>
           <w:sz w:val="20"/>
@@ -955,16 +1049,16 @@
     <w:p>
       <w:pPr>
         <w:rPr>
-          <w:rFonts w:ascii="Arial" w:hAnsi="Arial" w:cs="Arial"/>
-          <w:b/>
-          <w:bCs/>
-          <w:sz w:val="20"/>
-          <w:szCs w:val="20"/>
-        </w:rPr>
-      </w:pPr>
-      <w:r>
-        <w:rPr>
-          <w:rFonts w:ascii="Arial" w:hAnsi="Arial" w:cs="Arial"/>
+          <w:rFonts w:cs="Arial"/>
+          <w:b/>
+          <w:bCs/>
+          <w:sz w:val="20"/>
+          <w:szCs w:val="20"/>
+        </w:rPr>
+      </w:pPr>
+      <w:r>
+        <w:rPr>
+          <w:rFonts w:cs="Arial"/>
           <w:b/>
           <w:bCs/>
           <w:sz w:val="20"/>
@@ -977,16 +1071,16 @@
       <w:pPr>
         <w:jc w:val="center"/>
         <w:rPr>
-          <w:rFonts w:ascii="Arial" w:hAnsi="Arial" w:cs="Arial"/>
-          <w:b/>
-          <w:bCs/>
-          <w:sz w:val="20"/>
-          <w:szCs w:val="20"/>
-        </w:rPr>
-      </w:pPr>
-      <w:r>
-        <w:rPr>
-          <w:rFonts w:ascii="Arial" w:hAnsi="Arial" w:cs="Arial"/>
+          <w:rFonts w:cs="Arial"/>
+          <w:b/>
+          <w:bCs/>
+          <w:sz w:val="20"/>
+          <w:szCs w:val="20"/>
+        </w:rPr>
+      </w:pPr>
+      <w:r>
+        <w:rPr>
+          <w:rFonts w:cs="Arial"/>
           <w:b/>
           <w:bCs/>
           <w:sz w:val="20"/>
@@ -999,16 +1093,16 @@
       <w:pPr>
         <w:jc w:val="center"/>
         <w:rPr>
-          <w:rFonts w:ascii="Arial" w:hAnsi="Arial" w:cs="Arial"/>
-          <w:b/>
-          <w:bCs/>
-          <w:sz w:val="20"/>
-          <w:szCs w:val="20"/>
-        </w:rPr>
-      </w:pPr>
-      <w:r>
-        <w:rPr>
-          <w:rFonts w:ascii="Arial" w:hAnsi="Arial" w:cs="Arial"/>
+          <w:rFonts w:cs="Arial"/>
+          <w:b/>
+          <w:bCs/>
+          <w:sz w:val="20"/>
+          <w:szCs w:val="20"/>
+        </w:rPr>
+      </w:pPr>
+      <w:r>
+        <w:rPr>
+          <w:rFonts w:cs="Arial"/>
           <w:b/>
           <w:bCs/>
           <w:sz w:val="20"/>
@@ -1020,7 +1114,7 @@
     <w:p>
       <w:pPr>
         <w:rPr>
-          <w:rFonts w:ascii="Arial" w:hAnsi="Arial" w:cs="Arial"/>
+          <w:rFonts w:cs="Arial"/>
           <w:b/>
           <w:bCs/>
           <w:sz w:val="20"/>
@@ -1039,29 +1133,29 @@
     <w:p>
       <w:pPr>
         <w:rPr>
-          <w:rFonts w:ascii="Arial" w:hAnsi="Arial" w:cs="Arial"/>
-          <w:b/>
-          <w:bCs/>
-          <w:sz w:val="20"/>
-          <w:szCs w:val="20"/>
-        </w:rPr>
-      </w:pPr>
-    </w:p>
-    <w:p>
-      <w:pPr>
-        <w:rPr>
-          <w:rFonts w:ascii="Arial" w:hAnsi="Arial" w:cs="Arial"/>
-          <w:b/>
-          <w:bCs/>
-          <w:sz w:val="20"/>
-          <w:szCs w:val="20"/>
-        </w:rPr>
-      </w:pPr>
-    </w:p>
-    <w:p>
-      <w:pPr>
-        <w:rPr>
-          <w:rFonts w:ascii="Arial" w:hAnsi="Arial" w:cs="Arial"/>
+          <w:rFonts w:cs="Arial"/>
+          <w:b/>
+          <w:bCs/>
+          <w:sz w:val="20"/>
+          <w:szCs w:val="20"/>
+        </w:rPr>
+      </w:pPr>
+    </w:p>
+    <w:p>
+      <w:pPr>
+        <w:rPr>
+          <w:rFonts w:cs="Arial"/>
+          <w:b/>
+          <w:bCs/>
+          <w:sz w:val="20"/>
+          <w:szCs w:val="20"/>
+        </w:rPr>
+      </w:pPr>
+    </w:p>
+    <w:p>
+      <w:pPr>
+        <w:rPr>
+          <w:rFonts w:cs="Arial"/>
           <w:b/>
           <w:bCs/>
           <w:sz w:val="20"/>
@@ -1071,7 +1165,7 @@
       <w:proofErr w:type="spellStart"/>
       <w:r>
         <w:rPr>
-          <w:rFonts w:ascii="Arial" w:hAnsi="Arial" w:cs="Arial"/>
+          <w:rFonts w:cs="Arial"/>
           <w:b/>
           <w:bCs/>
           <w:sz w:val="20"/>
@@ -1082,7 +1176,7 @@
       <w:proofErr w:type="spellEnd"/>
       <w:r>
         <w:rPr>
-          <w:rFonts w:ascii="Arial" w:hAnsi="Arial" w:cs="Arial"/>
+          <w:rFonts w:cs="Arial"/>
           <w:b/>
           <w:bCs/>
           <w:sz w:val="20"/>
@@ -1093,7 +1187,7 @@
       <w:proofErr w:type="gramStart"/>
       <w:r>
         <w:rPr>
-          <w:rFonts w:ascii="Arial" w:hAnsi="Arial" w:cs="Arial"/>
+          <w:rFonts w:cs="Arial"/>
           <w:b/>
           <w:bCs/>
           <w:sz w:val="20"/>
@@ -1104,7 +1198,7 @@
       <w:proofErr w:type="gramEnd"/>
       <w:r>
         <w:rPr>
-          <w:rFonts w:ascii="Arial" w:hAnsi="Arial" w:cs="Arial"/>
+          <w:rFonts w:cs="Arial"/>
           <w:b/>
           <w:bCs/>
           <w:sz w:val="20"/>

</xml_diff>

<commit_message>
ortografia y solucios exceso de creditos
</commit_message>
<xml_diff>
--- a/doc/carta.docx
+++ b/doc/carta.docx
@@ -254,7 +254,7 @@
         <w:rPr>
           <w:rFonts w:cs="Arial"/>
         </w:rPr>
-        <w:t xml:space="preserve">20-2</w:t>
+        <w:t xml:space="preserve">18-1</w:t>
       </w:r>
       <w:r>
         <w:rPr>
@@ -472,7 +472,7 @@
               <w:jc w:val="center"/>
             </w:pPr>
             <w:r>
-              <w:t xml:space="preserve">1</w:t>
+              <w:t xml:space="preserve">2</w:t>
             </w:r>
             <w:proofErr w:type="spellStart"/>
             <w:r>
@@ -582,117 +582,7 @@
               <w:jc w:val="center"/>
             </w:pPr>
             <w:r>
-              <w:t xml:space="preserve">1</w:t>
-            </w:r>
-            <w:proofErr w:type="spellStart"/>
-            <w:r>
-              <w:t/>
-            </w:r>
-            <w:proofErr w:type="spellEnd"/>
-            <w:r>
-              <w:t xml:space="preserve"> </w:t>
-            </w:r>
-          </w:p>
-        </w:tc>
-      </w:tr>
-      <w:tr>
-        <w:tc>
-          <w:tcPr>
-            <w:tcW w:w="5240" w:type="dxa"/>
-          </w:tcPr>
-          <w:p>
-            <w:pPr>
-              <w:jc w:val="both"/>
-            </w:pPr>
-            <w:r>
-              <w:t/>
-            </w:r>
-            <w:r>
-              <w:t xml:space="preserve">4</w:t>
-            </w:r>
-            <w:r>
-              <w:t xml:space="preserve">. Baile Moderno</w:t>
-            </w:r>
-          </w:p>
-        </w:tc>
-        <w:tc>
-          <w:tcPr>
-            <w:tcW w:w="1985" w:type="dxa"/>
-          </w:tcPr>
-          <w:p>
-            <w:pPr>
-              <w:jc w:val="center"/>
-            </w:pPr>
-            <w:r>
-              <w:t xml:space="preserve">20-1</w:t>
-            </w:r>
-          </w:p>
-        </w:tc>
-        <w:tc>
-          <w:tcPr>
-            <w:tcW w:w="1603" w:type="dxa"/>
-          </w:tcPr>
-          <w:p>
-            <w:pPr>
-              <w:jc w:val="center"/>
-            </w:pPr>
-            <w:r>
-              <w:t xml:space="preserve">1</w:t>
-            </w:r>
-            <w:proofErr w:type="spellStart"/>
-            <w:r>
-              <w:t/>
-            </w:r>
-            <w:proofErr w:type="spellEnd"/>
-            <w:r>
-              <w:t xml:space="preserve"> </w:t>
-            </w:r>
-          </w:p>
-        </w:tc>
-      </w:tr>
-      <w:tr>
-        <w:tc>
-          <w:tcPr>
-            <w:tcW w:w="5240" w:type="dxa"/>
-          </w:tcPr>
-          <w:p>
-            <w:pPr>
-              <w:jc w:val="both"/>
-            </w:pPr>
-            <w:r>
-              <w:t/>
-            </w:r>
-            <w:r>
-              <w:t xml:space="preserve">5</w:t>
-            </w:r>
-            <w:r>
-              <w:t xml:space="preserve">. Regueton</w:t>
-            </w:r>
-          </w:p>
-        </w:tc>
-        <w:tc>
-          <w:tcPr>
-            <w:tcW w:w="1985" w:type="dxa"/>
-          </w:tcPr>
-          <w:p>
-            <w:pPr>
-              <w:jc w:val="center"/>
-            </w:pPr>
-            <w:r>
-              <w:t xml:space="preserve">20-2</w:t>
-            </w:r>
-          </w:p>
-        </w:tc>
-        <w:tc>
-          <w:tcPr>
-            <w:tcW w:w="1603" w:type="dxa"/>
-          </w:tcPr>
-          <w:p>
-            <w:pPr>
-              <w:jc w:val="center"/>
-            </w:pPr>
-            <w:r>
-              <w:t xml:space="preserve">1</w:t>
+              <w:t xml:space="preserve">2</w:t>
             </w:r>
             <w:proofErr w:type="spellStart"/>
             <w:r>

</xml_diff>

<commit_message>
Resuelto: exceso de creditos
</commit_message>
<xml_diff>
--- a/doc/carta.docx
+++ b/doc/carta.docx
@@ -193,7 +193,7 @@
           <w:b/>
           <w:bCs/>
         </w:rPr>
-        <w:t xml:space="preserve">EDUARDO SALATIEL URIBE JARAMILLO </w:t>
+        <w:t xml:space="preserve">MAURICIO HERNANDEZ SERRANO </w:t>
       </w:r>
       <w:r>
         <w:rPr>
@@ -207,7 +207,7 @@
           <w:b/>
           <w:bCs/>
         </w:rPr>
-        <w:t xml:space="preserve">163107289</w:t>
+        <w:t xml:space="preserve">163107200</w:t>
       </w:r>
       <w:r>
         <w:rPr>
@@ -254,7 +254,7 @@
         <w:rPr>
           <w:rFonts w:cs="Arial"/>
         </w:rPr>
-        <w:t xml:space="preserve">18-1</w:t>
+        <w:t xml:space="preserve">undefined</w:t>
       </w:r>
       <w:r>
         <w:rPr>
@@ -269,7 +269,7 @@
           <w:bCs/>
           <w:u w:val="single"/>
         </w:rPr>
-        <w:t xml:space="preserve">6</w:t>
+        <w:t xml:space="preserve">5</w:t>
       </w:r>
       <w:proofErr w:type="spellStart"/>
       <w:r>
@@ -446,7 +446,7 @@
               <w:t xml:space="preserve"> </w:t>
             </w:r>
             <w:r>
-              <w:t xml:space="preserve">Pin Pong</w:t>
+              <w:t xml:space="preserve">Escolta</w:t>
             </w:r>
           </w:p>
         </w:tc>
@@ -472,7 +472,7 @@
               <w:jc w:val="center"/>
             </w:pPr>
             <w:r>
-              <w:t xml:space="preserve">2</w:t>
+              <w:t xml:space="preserve">1</w:t>
             </w:r>
             <w:proofErr w:type="spellStart"/>
             <w:r>
@@ -501,7 +501,7 @@
               <w:t xml:space="preserve">2</w:t>
             </w:r>
             <w:r>
-              <w:t xml:space="preserve">. Teatro</w:t>
+              <w:t xml:space="preserve">. Banda de Guerra</w:t>
             </w:r>
           </w:p>
         </w:tc>
@@ -527,7 +527,7 @@
               <w:jc w:val="center"/>
             </w:pPr>
             <w:r>
-              <w:t xml:space="preserve">2</w:t>
+              <w:t xml:space="preserve">1</w:t>
             </w:r>
             <w:proofErr w:type="spellStart"/>
             <w:r>
@@ -556,7 +556,7 @@
               <w:t xml:space="preserve">3</w:t>
             </w:r>
             <w:r>
-              <w:t xml:space="preserve">. Taller de Lectura</w:t>
+              <w:t xml:space="preserve">. Futbol</w:t>
             </w:r>
           </w:p>
         </w:tc>
@@ -569,7 +569,7 @@
               <w:jc w:val="center"/>
             </w:pPr>
             <w:r>
-              <w:t xml:space="preserve">18-1</w:t>
+              <w:t xml:space="preserve">17-2</w:t>
             </w:r>
           </w:p>
         </w:tc>
@@ -582,6 +582,61 @@
               <w:jc w:val="center"/>
             </w:pPr>
             <w:r>
+              <w:t xml:space="preserve">1</w:t>
+            </w:r>
+            <w:proofErr w:type="spellStart"/>
+            <w:r>
+              <w:t/>
+            </w:r>
+            <w:proofErr w:type="spellEnd"/>
+            <w:r>
+              <w:t xml:space="preserve"> </w:t>
+            </w:r>
+          </w:p>
+        </w:tc>
+      </w:tr>
+      <w:tr>
+        <w:tc>
+          <w:tcPr>
+            <w:tcW w:w="5240" w:type="dxa"/>
+          </w:tcPr>
+          <w:p>
+            <w:pPr>
+              <w:jc w:val="both"/>
+            </w:pPr>
+            <w:r>
+              <w:t/>
+            </w:r>
+            <w:r>
+              <w:t xml:space="preserve">4</w:t>
+            </w:r>
+            <w:r>
+              <w:t xml:space="preserve">. Basquetbol</w:t>
+            </w:r>
+          </w:p>
+        </w:tc>
+        <w:tc>
+          <w:tcPr>
+            <w:tcW w:w="1985" w:type="dxa"/>
+          </w:tcPr>
+          <w:p>
+            <w:pPr>
+              <w:jc w:val="center"/>
+            </w:pPr>
+            <w:r>
+              <w:t xml:space="preserve">18-1</w:t>
+            </w:r>
+          </w:p>
+        </w:tc>
+        <w:tc>
+          <w:tcPr>
+            <w:tcW w:w="1603" w:type="dxa"/>
+          </w:tcPr>
+          <w:p>
+            <w:pPr>
+              <w:jc w:val="center"/>
+            </w:pPr>
+            <w:r>
               <w:t xml:space="preserve">2</w:t>
             </w:r>
             <w:proofErr w:type="spellStart"/>
@@ -618,7 +673,7 @@
         <w:rPr>
           <w:rFonts w:cs="Arial"/>
         </w:rPr>
-        <w:t xml:space="preserve">23</w:t>
+        <w:t xml:space="preserve">26</w:t>
       </w:r>
       <w:proofErr w:type="spellStart"/>
       <w:r>
@@ -832,16 +887,16 @@
     <w:p>
       <w:pPr>
         <w:rPr>
-          <w:rFonts w:cs="Arial"/>
-          <w:b/>
-          <w:bCs/>
-          <w:sz w:val="20"/>
-          <w:szCs w:val="20"/>
-        </w:rPr>
-      </w:pPr>
-      <w:r>
-        <w:rPr>
-          <w:rFonts w:cs="Arial"/>
+          <w:rFonts w:ascii="Arial" w:hAnsi="Arial" w:cs="Arial"/>
+          <w:b/>
+          <w:bCs/>
+          <w:sz w:val="20"/>
+          <w:szCs w:val="20"/>
+        </w:rPr>
+      </w:pPr>
+      <w:r>
+        <w:rPr>
+          <w:rFonts w:ascii="Arial" w:hAnsi="Arial" w:cs="Arial"/>
           <w:b/>
           <w:bCs/>
           <w:sz w:val="20"/>
@@ -948,7 +1003,7 @@
       </w:pPr>
       <w:r>
         <w:rPr>
-          <w:rFonts w:cs="Arial"/>
+          <w:rFonts w:ascii="Arial" w:hAnsi="Arial" w:cs="Arial"/>
           <w:b/>
           <w:bCs/>
           <w:sz w:val="20"/>

</xml_diff>